<commit_message>
[Fix]: publish binds removed
</commit_message>
<xml_diff>
--- a/reports/D03/Student#5/07 Requirements - Student #5.docx
+++ b/reports/D03/Student#5/07 Requirements - Student #5.docx
@@ -2037,7 +2037,13 @@
         </w:sdtPr>
         <w:sdtContent>
           <w:r>
-            <w:t xml:space="preserve">    </w:t>
+            <w:t xml:space="preserve"> </w:t>
+          </w:r>
+          <w:r>
+            <w:t>X</w:t>
+          </w:r>
+          <w:r>
+            <w:t xml:space="preserve">   </w:t>
           </w:r>
         </w:sdtContent>
       </w:sdt>
@@ -2259,7 +2265,13 @@
         </w:sdtPr>
         <w:sdtContent>
           <w:r>
-            <w:t xml:space="preserve">    </w:t>
+            <w:t xml:space="preserve">  </w:t>
+          </w:r>
+          <w:r>
+            <w:t>X</w:t>
+          </w:r>
+          <w:r>
+            <w:t xml:space="preserve">  </w:t>
           </w:r>
         </w:sdtContent>
       </w:sdt>
@@ -2354,7 +2366,13 @@
         </w:sdtPr>
         <w:sdtContent>
           <w:r>
-            <w:t xml:space="preserve">    </w:t>
+            <w:t xml:space="preserve"> </w:t>
+          </w:r>
+          <w:r>
+            <w:t>X</w:t>
+          </w:r>
+          <w:r>
+            <w:t xml:space="preserve">   </w:t>
           </w:r>
         </w:sdtContent>
       </w:sdt>
@@ -6180,6 +6198,7 @@
     <w:rsid w:val="006E5B75"/>
     <w:rsid w:val="00C00023"/>
     <w:rsid w:val="00CE689A"/>
+    <w:rsid w:val="00E0606D"/>
     <w:rsid w:val="00E73661"/>
     <w:rsid w:val="00F30178"/>
   </w:rsids>

</xml_diff>

<commit_message>
[Fix]: Become an Auditor now available
</commit_message>
<xml_diff>
--- a/reports/D03/Student#5/07 Requirements - Student #5.docx
+++ b/reports/D03/Student#5/07 Requirements - Student #5.docx
@@ -1,6 +1,6 @@
 
 <file path=word/document.xml><?xml version="1.0" encoding="utf-8"?>
-<w:document xmlns:wpc="http://schemas.microsoft.com/office/word/2010/wordprocessingCanvas" xmlns:cx="http://schemas.microsoft.com/office/drawing/2014/chartex" xmlns:cx1="http://schemas.microsoft.com/office/drawing/2015/9/8/chartex" xmlns:cx2="http://schemas.microsoft.com/office/drawing/2015/10/21/chartex" xmlns:cx3="http://schemas.microsoft.com/office/drawing/2016/5/9/chartex" xmlns:cx4="http://schemas.microsoft.com/office/drawing/2016/5/10/chartex" xmlns:cx5="http://schemas.microsoft.com/office/drawing/2016/5/11/chartex" xmlns:cx6="http://schemas.microsoft.com/office/drawing/2016/5/12/chartex" xmlns:cx7="http://schemas.microsoft.com/office/drawing/2016/5/13/chartex" xmlns:cx8="http://schemas.microsoft.com/office/drawing/2016/5/14/chartex" xmlns:mc="http://schemas.openxmlformats.org/markup-compatibility/2006" xmlns:aink="http://schemas.microsoft.com/office/drawing/2016/ink" xmlns:am3d="http://schemas.microsoft.com/office/drawing/2017/model3d" xmlns:o="urn:schemas-microsoft-com:office:office" xmlns:oel="http://schemas.microsoft.com/office/2019/extlst" xmlns:r="http://schemas.openxmlformats.org/officeDocument/2006/relationships" xmlns:m="http://schemas.openxmlformats.org/officeDocument/2006/math" xmlns:v="urn:schemas-microsoft-com:vml" xmlns:wp14="http://schemas.microsoft.com/office/word/2010/wordprocessingDrawing" xmlns:wp="http://schemas.openxmlformats.org/drawingml/2006/wordprocessingDrawing" xmlns:w10="urn:schemas-microsoft-com:office:word" xmlns:w="http://schemas.openxmlformats.org/wordprocessingml/2006/main" xmlns:w14="http://schemas.microsoft.com/office/word/2010/wordml" xmlns:w15="http://schemas.microsoft.com/office/word/2012/wordml" xmlns:w16cex="http://schemas.microsoft.com/office/word/2018/wordml/cex" xmlns:w16cid="http://schemas.microsoft.com/office/word/2016/wordml/cid" xmlns:w16="http://schemas.microsoft.com/office/word/2018/wordml" xmlns:w16sdtdh="http://schemas.microsoft.com/office/word/2020/wordml/sdtdatahash" xmlns:w16se="http://schemas.microsoft.com/office/word/2015/wordml/symex" xmlns:wpg="http://schemas.microsoft.com/office/word/2010/wordprocessingGroup" xmlns:wpi="http://schemas.microsoft.com/office/word/2010/wordprocessingInk" xmlns:wne="http://schemas.microsoft.com/office/word/2006/wordml" xmlns:wps="http://schemas.microsoft.com/office/word/2010/wordprocessingShape" mc:Ignorable="w14 w15 w16se w16cid w16 w16cex w16sdtdh wp14">
+<w:document xmlns:wpc="http://schemas.microsoft.com/office/word/2010/wordprocessingCanvas" xmlns:cx="http://schemas.microsoft.com/office/drawing/2014/chartex" xmlns:cx1="http://schemas.microsoft.com/office/drawing/2015/9/8/chartex" xmlns:cx2="http://schemas.microsoft.com/office/drawing/2015/10/21/chartex" xmlns:cx3="http://schemas.microsoft.com/office/drawing/2016/5/9/chartex" xmlns:cx4="http://schemas.microsoft.com/office/drawing/2016/5/10/chartex" xmlns:cx5="http://schemas.microsoft.com/office/drawing/2016/5/11/chartex" xmlns:cx6="http://schemas.microsoft.com/office/drawing/2016/5/12/chartex" xmlns:cx7="http://schemas.microsoft.com/office/drawing/2016/5/13/chartex" xmlns:cx8="http://schemas.microsoft.com/office/drawing/2016/5/14/chartex" xmlns:mc="http://schemas.openxmlformats.org/markup-compatibility/2006" xmlns:aink="http://schemas.microsoft.com/office/drawing/2016/ink" xmlns:am3d="http://schemas.microsoft.com/office/drawing/2017/model3d" xmlns:o="urn:schemas-microsoft-com:office:office" xmlns:oel="http://schemas.microsoft.com/office/2019/extlst" xmlns:r="http://schemas.openxmlformats.org/officeDocument/2006/relationships" xmlns:m="http://schemas.openxmlformats.org/officeDocument/2006/math" xmlns:v="urn:schemas-microsoft-com:vml" xmlns:wp14="http://schemas.microsoft.com/office/word/2010/wordprocessingDrawing" xmlns:wp="http://schemas.openxmlformats.org/drawingml/2006/wordprocessingDrawing" xmlns:w10="urn:schemas-microsoft-com:office:word" xmlns:w="http://schemas.openxmlformats.org/wordprocessingml/2006/main" xmlns:w14="http://schemas.microsoft.com/office/word/2010/wordml" xmlns:w15="http://schemas.microsoft.com/office/word/2012/wordml" xmlns:w16cex="http://schemas.microsoft.com/office/word/2018/wordml/cex" xmlns:w16cid="http://schemas.microsoft.com/office/word/2016/wordml/cid" xmlns:w16="http://schemas.microsoft.com/office/word/2018/wordml" xmlns:w16du="http://schemas.microsoft.com/office/word/2023/wordml/word16du" xmlns:w16sdtdh="http://schemas.microsoft.com/office/word/2020/wordml/sdtdatahash" xmlns:w16se="http://schemas.microsoft.com/office/word/2015/wordml/symex" xmlns:wpg="http://schemas.microsoft.com/office/word/2010/wordprocessingGroup" xmlns:wpi="http://schemas.microsoft.com/office/word/2010/wordprocessingInk" xmlns:wne="http://schemas.microsoft.com/office/word/2006/wordml" xmlns:wps="http://schemas.microsoft.com/office/word/2010/wordprocessingShape" mc:Ignorable="w14 w15 w16se w16cid w16 w16cex w16sdtdh w16du wp14">
   <w:body>
     <w:p>
       <w:pPr>
@@ -565,6 +565,7 @@
                   </w:rPr>
                   <w:t xml:space="preserve"> </w:t>
                 </w:r>
+                <w:proofErr w:type="gramStart"/>
                 <w:r>
                   <w:rPr>
                     <w:rFonts w:asciiTheme="majorHAnsi" w:hAnsiTheme="majorHAnsi" w:cstheme="majorHAnsi"/>
@@ -581,7 +582,14 @@
                   <w:rPr>
                     <w:rFonts w:asciiTheme="majorHAnsi" w:hAnsiTheme="majorHAnsi" w:cstheme="majorHAnsi"/>
                   </w:rPr>
-                  <w:t>Marzo 24</w:t>
+                  <w:t>Marzo</w:t>
+                </w:r>
+                <w:proofErr w:type="gramEnd"/>
+                <w:r>
+                  <w:rPr>
+                    <w:rFonts w:asciiTheme="majorHAnsi" w:hAnsiTheme="majorHAnsi" w:cstheme="majorHAnsi"/>
+                  </w:rPr>
+                  <w:t xml:space="preserve"> 24</w:t>
                 </w:r>
                 <w:r>
                   <w:rPr>
@@ -3557,7 +3565,13 @@
         </w:sdtPr>
         <w:sdtContent>
           <w:r>
-            <w:t xml:space="preserve">    </w:t>
+            <w:t xml:space="preserve">  </w:t>
+          </w:r>
+          <w:r>
+            <w:t>X</w:t>
+          </w:r>
+          <w:r>
+            <w:t xml:space="preserve">  </w:t>
           </w:r>
         </w:sdtContent>
       </w:sdt>
@@ -4286,7 +4300,7 @@
 </file>
 
 <file path=word/numbering.xml><?xml version="1.0" encoding="utf-8"?>
-<w:numbering xmlns:wpc="http://schemas.microsoft.com/office/word/2010/wordprocessingCanvas" xmlns:cx="http://schemas.microsoft.com/office/drawing/2014/chartex" xmlns:cx1="http://schemas.microsoft.com/office/drawing/2015/9/8/chartex" xmlns:cx2="http://schemas.microsoft.com/office/drawing/2015/10/21/chartex" xmlns:cx3="http://schemas.microsoft.com/office/drawing/2016/5/9/chartex" xmlns:cx4="http://schemas.microsoft.com/office/drawing/2016/5/10/chartex" xmlns:cx5="http://schemas.microsoft.com/office/drawing/2016/5/11/chartex" xmlns:cx6="http://schemas.microsoft.com/office/drawing/2016/5/12/chartex" xmlns:cx7="http://schemas.microsoft.com/office/drawing/2016/5/13/chartex" xmlns:cx8="http://schemas.microsoft.com/office/drawing/2016/5/14/chartex" xmlns:mc="http://schemas.openxmlformats.org/markup-compatibility/2006" xmlns:aink="http://schemas.microsoft.com/office/drawing/2016/ink" xmlns:am3d="http://schemas.microsoft.com/office/drawing/2017/model3d" xmlns:o="urn:schemas-microsoft-com:office:office" xmlns:oel="http://schemas.microsoft.com/office/2019/extlst" xmlns:r="http://schemas.openxmlformats.org/officeDocument/2006/relationships" xmlns:m="http://schemas.openxmlformats.org/officeDocument/2006/math" xmlns:v="urn:schemas-microsoft-com:vml" xmlns:wp14="http://schemas.microsoft.com/office/word/2010/wordprocessingDrawing" xmlns:wp="http://schemas.openxmlformats.org/drawingml/2006/wordprocessingDrawing" xmlns:w10="urn:schemas-microsoft-com:office:word" xmlns:w="http://schemas.openxmlformats.org/wordprocessingml/2006/main" xmlns:w14="http://schemas.microsoft.com/office/word/2010/wordml" xmlns:w15="http://schemas.microsoft.com/office/word/2012/wordml" xmlns:w16cex="http://schemas.microsoft.com/office/word/2018/wordml/cex" xmlns:w16cid="http://schemas.microsoft.com/office/word/2016/wordml/cid" xmlns:w16="http://schemas.microsoft.com/office/word/2018/wordml" xmlns:w16sdtdh="http://schemas.microsoft.com/office/word/2020/wordml/sdtdatahash" xmlns:w16se="http://schemas.microsoft.com/office/word/2015/wordml/symex" xmlns:wpg="http://schemas.microsoft.com/office/word/2010/wordprocessingGroup" xmlns:wpi="http://schemas.microsoft.com/office/word/2010/wordprocessingInk" xmlns:wne="http://schemas.microsoft.com/office/word/2006/wordml" xmlns:wps="http://schemas.microsoft.com/office/word/2010/wordprocessingShape" mc:Ignorable="w14 w15 w16se w16cid w16 w16cex w16sdtdh wp14">
+<w:numbering xmlns:wpc="http://schemas.microsoft.com/office/word/2010/wordprocessingCanvas" xmlns:cx="http://schemas.microsoft.com/office/drawing/2014/chartex" xmlns:cx1="http://schemas.microsoft.com/office/drawing/2015/9/8/chartex" xmlns:cx2="http://schemas.microsoft.com/office/drawing/2015/10/21/chartex" xmlns:cx3="http://schemas.microsoft.com/office/drawing/2016/5/9/chartex" xmlns:cx4="http://schemas.microsoft.com/office/drawing/2016/5/10/chartex" xmlns:cx5="http://schemas.microsoft.com/office/drawing/2016/5/11/chartex" xmlns:cx6="http://schemas.microsoft.com/office/drawing/2016/5/12/chartex" xmlns:cx7="http://schemas.microsoft.com/office/drawing/2016/5/13/chartex" xmlns:cx8="http://schemas.microsoft.com/office/drawing/2016/5/14/chartex" xmlns:mc="http://schemas.openxmlformats.org/markup-compatibility/2006" xmlns:aink="http://schemas.microsoft.com/office/drawing/2016/ink" xmlns:am3d="http://schemas.microsoft.com/office/drawing/2017/model3d" xmlns:o="urn:schemas-microsoft-com:office:office" xmlns:oel="http://schemas.microsoft.com/office/2019/extlst" xmlns:r="http://schemas.openxmlformats.org/officeDocument/2006/relationships" xmlns:m="http://schemas.openxmlformats.org/officeDocument/2006/math" xmlns:v="urn:schemas-microsoft-com:vml" xmlns:wp14="http://schemas.microsoft.com/office/word/2010/wordprocessingDrawing" xmlns:wp="http://schemas.openxmlformats.org/drawingml/2006/wordprocessingDrawing" xmlns:w10="urn:schemas-microsoft-com:office:word" xmlns:w="http://schemas.openxmlformats.org/wordprocessingml/2006/main" xmlns:w14="http://schemas.microsoft.com/office/word/2010/wordml" xmlns:w15="http://schemas.microsoft.com/office/word/2012/wordml" xmlns:w16cex="http://schemas.microsoft.com/office/word/2018/wordml/cex" xmlns:w16cid="http://schemas.microsoft.com/office/word/2016/wordml/cid" xmlns:w16="http://schemas.microsoft.com/office/word/2018/wordml" xmlns:w16du="http://schemas.microsoft.com/office/word/2023/wordml/word16du" xmlns:w16sdtdh="http://schemas.microsoft.com/office/word/2020/wordml/sdtdatahash" xmlns:w16se="http://schemas.microsoft.com/office/word/2015/wordml/symex" xmlns:wpg="http://schemas.microsoft.com/office/word/2010/wordprocessingGroup" xmlns:wpi="http://schemas.microsoft.com/office/word/2010/wordprocessingInk" xmlns:wne="http://schemas.microsoft.com/office/word/2006/wordml" xmlns:wps="http://schemas.microsoft.com/office/word/2010/wordprocessingShape" mc:Ignorable="w14 w15 w16se w16cid w16 w16cex w16sdtdh w16du wp14">
   <w:abstractNum w:abstractNumId="0" w15:restartNumberingAfterBreak="0">
     <w:nsid w:val="3C204ED6"/>
     <w:multiLevelType w:val="hybridMultilevel"/>
@@ -4630,7 +4644,7 @@
 </file>
 
 <file path=word/styles.xml><?xml version="1.0" encoding="utf-8"?>
-<w:styles xmlns:mc="http://schemas.openxmlformats.org/markup-compatibility/2006" xmlns:r="http://schemas.openxmlformats.org/officeDocument/2006/relationships" xmlns:w="http://schemas.openxmlformats.org/wordprocessingml/2006/main" xmlns:w14="http://schemas.microsoft.com/office/word/2010/wordml" xmlns:w15="http://schemas.microsoft.com/office/word/2012/wordml" xmlns:w16cex="http://schemas.microsoft.com/office/word/2018/wordml/cex" xmlns:w16cid="http://schemas.microsoft.com/office/word/2016/wordml/cid" xmlns:w16="http://schemas.microsoft.com/office/word/2018/wordml" xmlns:w16sdtdh="http://schemas.microsoft.com/office/word/2020/wordml/sdtdatahash" xmlns:w16se="http://schemas.microsoft.com/office/word/2015/wordml/symex" mc:Ignorable="w14 w15 w16se w16cid w16 w16cex w16sdtdh">
+<w:styles xmlns:mc="http://schemas.openxmlformats.org/markup-compatibility/2006" xmlns:r="http://schemas.openxmlformats.org/officeDocument/2006/relationships" xmlns:w="http://schemas.openxmlformats.org/wordprocessingml/2006/main" xmlns:w14="http://schemas.microsoft.com/office/word/2010/wordml" xmlns:w15="http://schemas.microsoft.com/office/word/2012/wordml" xmlns:w16cex="http://schemas.microsoft.com/office/word/2018/wordml/cex" xmlns:w16cid="http://schemas.microsoft.com/office/word/2016/wordml/cid" xmlns:w16="http://schemas.microsoft.com/office/word/2018/wordml" xmlns:w16du="http://schemas.microsoft.com/office/word/2023/wordml/word16du" xmlns:w16sdtdh="http://schemas.microsoft.com/office/word/2020/wordml/sdtdatahash" xmlns:w16se="http://schemas.microsoft.com/office/word/2015/wordml/symex" mc:Ignorable="w14 w15 w16se w16cid w16 w16cex w16sdtdh w16du">
   <w:docDefaults>
     <w:rPrDefault>
       <w:rPr>
@@ -5244,7 +5258,7 @@
 </file>
 
 <file path=word/glossary/document.xml><?xml version="1.0" encoding="utf-8"?>
-<w:glossaryDocument xmlns:wpc="http://schemas.microsoft.com/office/word/2010/wordprocessingCanvas" xmlns:cx="http://schemas.microsoft.com/office/drawing/2014/chartex" xmlns:cx1="http://schemas.microsoft.com/office/drawing/2015/9/8/chartex" xmlns:cx2="http://schemas.microsoft.com/office/drawing/2015/10/21/chartex" xmlns:cx3="http://schemas.microsoft.com/office/drawing/2016/5/9/chartex" xmlns:cx4="http://schemas.microsoft.com/office/drawing/2016/5/10/chartex" xmlns:cx5="http://schemas.microsoft.com/office/drawing/2016/5/11/chartex" xmlns:cx6="http://schemas.microsoft.com/office/drawing/2016/5/12/chartex" xmlns:cx7="http://schemas.microsoft.com/office/drawing/2016/5/13/chartex" xmlns:cx8="http://schemas.microsoft.com/office/drawing/2016/5/14/chartex" xmlns:mc="http://schemas.openxmlformats.org/markup-compatibility/2006" xmlns:aink="http://schemas.microsoft.com/office/drawing/2016/ink" xmlns:am3d="http://schemas.microsoft.com/office/drawing/2017/model3d" xmlns:o="urn:schemas-microsoft-com:office:office" xmlns:oel="http://schemas.microsoft.com/office/2019/extlst" xmlns:r="http://schemas.openxmlformats.org/officeDocument/2006/relationships" xmlns:m="http://schemas.openxmlformats.org/officeDocument/2006/math" xmlns:v="urn:schemas-microsoft-com:vml" xmlns:wp14="http://schemas.microsoft.com/office/word/2010/wordprocessingDrawing" xmlns:wp="http://schemas.openxmlformats.org/drawingml/2006/wordprocessingDrawing" xmlns:w10="urn:schemas-microsoft-com:office:word" xmlns:w="http://schemas.openxmlformats.org/wordprocessingml/2006/main" xmlns:w14="http://schemas.microsoft.com/office/word/2010/wordml" xmlns:w15="http://schemas.microsoft.com/office/word/2012/wordml" xmlns:w16cex="http://schemas.microsoft.com/office/word/2018/wordml/cex" xmlns:w16cid="http://schemas.microsoft.com/office/word/2016/wordml/cid" xmlns:w16="http://schemas.microsoft.com/office/word/2018/wordml" xmlns:w16sdtdh="http://schemas.microsoft.com/office/word/2020/wordml/sdtdatahash" xmlns:w16se="http://schemas.microsoft.com/office/word/2015/wordml/symex" xmlns:wpg="http://schemas.microsoft.com/office/word/2010/wordprocessingGroup" xmlns:wpi="http://schemas.microsoft.com/office/word/2010/wordprocessingInk" xmlns:wne="http://schemas.microsoft.com/office/word/2006/wordml" xmlns:wps="http://schemas.microsoft.com/office/word/2010/wordprocessingShape" mc:Ignorable="w14 w15 w16se w16cid w16 w16cex w16sdtdh wp14">
+<w:glossaryDocument xmlns:wpc="http://schemas.microsoft.com/office/word/2010/wordprocessingCanvas" xmlns:cx="http://schemas.microsoft.com/office/drawing/2014/chartex" xmlns:cx1="http://schemas.microsoft.com/office/drawing/2015/9/8/chartex" xmlns:cx2="http://schemas.microsoft.com/office/drawing/2015/10/21/chartex" xmlns:cx3="http://schemas.microsoft.com/office/drawing/2016/5/9/chartex" xmlns:cx4="http://schemas.microsoft.com/office/drawing/2016/5/10/chartex" xmlns:cx5="http://schemas.microsoft.com/office/drawing/2016/5/11/chartex" xmlns:cx6="http://schemas.microsoft.com/office/drawing/2016/5/12/chartex" xmlns:cx7="http://schemas.microsoft.com/office/drawing/2016/5/13/chartex" xmlns:cx8="http://schemas.microsoft.com/office/drawing/2016/5/14/chartex" xmlns:mc="http://schemas.openxmlformats.org/markup-compatibility/2006" xmlns:aink="http://schemas.microsoft.com/office/drawing/2016/ink" xmlns:am3d="http://schemas.microsoft.com/office/drawing/2017/model3d" xmlns:o="urn:schemas-microsoft-com:office:office" xmlns:oel="http://schemas.microsoft.com/office/2019/extlst" xmlns:r="http://schemas.openxmlformats.org/officeDocument/2006/relationships" xmlns:m="http://schemas.openxmlformats.org/officeDocument/2006/math" xmlns:v="urn:schemas-microsoft-com:vml" xmlns:wp14="http://schemas.microsoft.com/office/word/2010/wordprocessingDrawing" xmlns:wp="http://schemas.openxmlformats.org/drawingml/2006/wordprocessingDrawing" xmlns:w10="urn:schemas-microsoft-com:office:word" xmlns:w="http://schemas.openxmlformats.org/wordprocessingml/2006/main" xmlns:w14="http://schemas.microsoft.com/office/word/2010/wordml" xmlns:w15="http://schemas.microsoft.com/office/word/2012/wordml" xmlns:w16cex="http://schemas.microsoft.com/office/word/2018/wordml/cex" xmlns:w16cid="http://schemas.microsoft.com/office/word/2016/wordml/cid" xmlns:w16="http://schemas.microsoft.com/office/word/2018/wordml" xmlns:w16du="http://schemas.microsoft.com/office/word/2023/wordml/word16du" xmlns:w16sdtdh="http://schemas.microsoft.com/office/word/2020/wordml/sdtdatahash" xmlns:w16se="http://schemas.microsoft.com/office/word/2015/wordml/symex" xmlns:wpg="http://schemas.microsoft.com/office/word/2010/wordprocessingGroup" xmlns:wpi="http://schemas.microsoft.com/office/word/2010/wordprocessingInk" xmlns:wne="http://schemas.microsoft.com/office/word/2006/wordml" xmlns:wps="http://schemas.microsoft.com/office/word/2010/wordprocessingShape" mc:Ignorable="w14 w15 w16se w16cid w16 w16cex w16sdtdh w16du wp14">
   <w:docParts>
     <w:docPart>
       <w:docPartPr>
@@ -6121,7 +6135,7 @@
 </file>
 
 <file path=word/glossary/fontTable.xml><?xml version="1.0" encoding="utf-8"?>
-<w:fonts xmlns:mc="http://schemas.openxmlformats.org/markup-compatibility/2006" xmlns:r="http://schemas.openxmlformats.org/officeDocument/2006/relationships" xmlns:w="http://schemas.openxmlformats.org/wordprocessingml/2006/main" xmlns:w14="http://schemas.microsoft.com/office/word/2010/wordml" xmlns:w15="http://schemas.microsoft.com/office/word/2012/wordml" xmlns:w16cex="http://schemas.microsoft.com/office/word/2018/wordml/cex" xmlns:w16cid="http://schemas.microsoft.com/office/word/2016/wordml/cid" xmlns:w16="http://schemas.microsoft.com/office/word/2018/wordml" xmlns:w16sdtdh="http://schemas.microsoft.com/office/word/2020/wordml/sdtdatahash" xmlns:w16se="http://schemas.microsoft.com/office/word/2015/wordml/symex" mc:Ignorable="w14 w15 w16se w16cid w16 w16cex w16sdtdh">
+<w:fonts xmlns:mc="http://schemas.openxmlformats.org/markup-compatibility/2006" xmlns:r="http://schemas.openxmlformats.org/officeDocument/2006/relationships" xmlns:w="http://schemas.openxmlformats.org/wordprocessingml/2006/main" xmlns:w14="http://schemas.microsoft.com/office/word/2010/wordml" xmlns:w15="http://schemas.microsoft.com/office/word/2012/wordml" xmlns:w16cex="http://schemas.microsoft.com/office/word/2018/wordml/cex" xmlns:w16cid="http://schemas.microsoft.com/office/word/2016/wordml/cid" xmlns:w16="http://schemas.microsoft.com/office/word/2018/wordml" xmlns:w16du="http://schemas.microsoft.com/office/word/2023/wordml/word16du" xmlns:w16sdtdh="http://schemas.microsoft.com/office/word/2020/wordml/sdtdatahash" xmlns:w16se="http://schemas.microsoft.com/office/word/2015/wordml/symex" mc:Ignorable="w14 w15 w16se w16cid w16 w16cex w16sdtdh w16du">
   <w:font w:name="Wingdings">
     <w:panose1 w:val="05000000000000000000"/>
     <w:charset w:val="02"/>
@@ -6175,7 +6189,7 @@
 </file>
 
 <file path=word/glossary/settings.xml><?xml version="1.0" encoding="utf-8"?>
-<w:settings xmlns:mc="http://schemas.openxmlformats.org/markup-compatibility/2006" xmlns:o="urn:schemas-microsoft-com:office:office" xmlns:r="http://schemas.openxmlformats.org/officeDocument/2006/relationships" xmlns:m="http://schemas.openxmlformats.org/officeDocument/2006/math" xmlns:v="urn:schemas-microsoft-com:vml" xmlns:w10="urn:schemas-microsoft-com:office:word" xmlns:w="http://schemas.openxmlformats.org/wordprocessingml/2006/main" xmlns:w14="http://schemas.microsoft.com/office/word/2010/wordml" xmlns:w15="http://schemas.microsoft.com/office/word/2012/wordml" xmlns:w16cex="http://schemas.microsoft.com/office/word/2018/wordml/cex" xmlns:w16cid="http://schemas.microsoft.com/office/word/2016/wordml/cid" xmlns:w16="http://schemas.microsoft.com/office/word/2018/wordml" xmlns:w16sdtdh="http://schemas.microsoft.com/office/word/2020/wordml/sdtdatahash" xmlns:w16se="http://schemas.microsoft.com/office/word/2015/wordml/symex" xmlns:sl="http://schemas.openxmlformats.org/schemaLibrary/2006/main" mc:Ignorable="w14 w15 w16se w16cid w16 w16cex w16sdtdh">
+<w:settings xmlns:mc="http://schemas.openxmlformats.org/markup-compatibility/2006" xmlns:o="urn:schemas-microsoft-com:office:office" xmlns:r="http://schemas.openxmlformats.org/officeDocument/2006/relationships" xmlns:m="http://schemas.openxmlformats.org/officeDocument/2006/math" xmlns:v="urn:schemas-microsoft-com:vml" xmlns:w10="urn:schemas-microsoft-com:office:word" xmlns:w="http://schemas.openxmlformats.org/wordprocessingml/2006/main" xmlns:w14="http://schemas.microsoft.com/office/word/2010/wordml" xmlns:w15="http://schemas.microsoft.com/office/word/2012/wordml" xmlns:w16cex="http://schemas.microsoft.com/office/word/2018/wordml/cex" xmlns:w16cid="http://schemas.microsoft.com/office/word/2016/wordml/cid" xmlns:w16="http://schemas.microsoft.com/office/word/2018/wordml" xmlns:w16du="http://schemas.microsoft.com/office/word/2023/wordml/word16du" xmlns:w16sdtdh="http://schemas.microsoft.com/office/word/2020/wordml/sdtdatahash" xmlns:w16se="http://schemas.microsoft.com/office/word/2015/wordml/symex" xmlns:sl="http://schemas.openxmlformats.org/schemaLibrary/2006/main" mc:Ignorable="w14 w15 w16se w16cid w16 w16cex w16sdtdh w16du">
   <w:view w:val="normal"/>
   <w:defaultTabStop w:val="708"/>
   <w:hyphenationZone w:val="425"/>
@@ -6196,7 +6210,9 @@
     <w:rsid w:val="005B3FD2"/>
     <w:rsid w:val="006D6209"/>
     <w:rsid w:val="006E5B75"/>
+    <w:rsid w:val="00815292"/>
     <w:rsid w:val="00C00023"/>
+    <w:rsid w:val="00CC1596"/>
     <w:rsid w:val="00CE689A"/>
     <w:rsid w:val="00E0606D"/>
     <w:rsid w:val="00E73661"/>
@@ -6224,7 +6240,7 @@
 </file>
 
 <file path=word/glossary/styles.xml><?xml version="1.0" encoding="utf-8"?>
-<w:styles xmlns:mc="http://schemas.openxmlformats.org/markup-compatibility/2006" xmlns:r="http://schemas.openxmlformats.org/officeDocument/2006/relationships" xmlns:w="http://schemas.openxmlformats.org/wordprocessingml/2006/main" xmlns:w14="http://schemas.microsoft.com/office/word/2010/wordml" xmlns:w15="http://schemas.microsoft.com/office/word/2012/wordml" xmlns:w16cex="http://schemas.microsoft.com/office/word/2018/wordml/cex" xmlns:w16cid="http://schemas.microsoft.com/office/word/2016/wordml/cid" xmlns:w16="http://schemas.microsoft.com/office/word/2018/wordml" xmlns:w16sdtdh="http://schemas.microsoft.com/office/word/2020/wordml/sdtdatahash" xmlns:w16se="http://schemas.microsoft.com/office/word/2015/wordml/symex" mc:Ignorable="w14 w15 w16se w16cid w16 w16cex w16sdtdh">
+<w:styles xmlns:mc="http://schemas.openxmlformats.org/markup-compatibility/2006" xmlns:r="http://schemas.openxmlformats.org/officeDocument/2006/relationships" xmlns:w="http://schemas.openxmlformats.org/wordprocessingml/2006/main" xmlns:w14="http://schemas.microsoft.com/office/word/2010/wordml" xmlns:w15="http://schemas.microsoft.com/office/word/2012/wordml" xmlns:w16cex="http://schemas.microsoft.com/office/word/2018/wordml/cex" xmlns:w16cid="http://schemas.microsoft.com/office/word/2016/wordml/cid" xmlns:w16="http://schemas.microsoft.com/office/word/2018/wordml" xmlns:w16du="http://schemas.microsoft.com/office/word/2023/wordml/word16du" xmlns:w16sdtdh="http://schemas.microsoft.com/office/word/2020/wordml/sdtdatahash" xmlns:w16se="http://schemas.microsoft.com/office/word/2015/wordml/symex" mc:Ignorable="w14 w15 w16se w16cid w16 w16cex w16sdtdh w16du">
   <w:docDefaults>
     <w:rPrDefault>
       <w:rPr>
@@ -6785,7 +6801,7 @@
 </file>
 
 <file path=word/glossary/webSettings.xml><?xml version="1.0" encoding="utf-8"?>
-<w:webSettings xmlns:mc="http://schemas.openxmlformats.org/markup-compatibility/2006" xmlns:r="http://schemas.openxmlformats.org/officeDocument/2006/relationships" xmlns:w="http://schemas.openxmlformats.org/wordprocessingml/2006/main" xmlns:w14="http://schemas.microsoft.com/office/word/2010/wordml" xmlns:w15="http://schemas.microsoft.com/office/word/2012/wordml" xmlns:w16cex="http://schemas.microsoft.com/office/word/2018/wordml/cex" xmlns:w16cid="http://schemas.microsoft.com/office/word/2016/wordml/cid" xmlns:w16="http://schemas.microsoft.com/office/word/2018/wordml" xmlns:w16sdtdh="http://schemas.microsoft.com/office/word/2020/wordml/sdtdatahash" xmlns:w16se="http://schemas.microsoft.com/office/word/2015/wordml/symex" mc:Ignorable="w14 w15 w16se w16cid w16 w16cex w16sdtdh">
+<w:webSettings xmlns:mc="http://schemas.openxmlformats.org/markup-compatibility/2006" xmlns:r="http://schemas.openxmlformats.org/officeDocument/2006/relationships" xmlns:w="http://schemas.openxmlformats.org/wordprocessingml/2006/main" xmlns:w14="http://schemas.microsoft.com/office/word/2010/wordml" xmlns:w15="http://schemas.microsoft.com/office/word/2012/wordml" xmlns:w16cex="http://schemas.microsoft.com/office/word/2018/wordml/cex" xmlns:w16cid="http://schemas.microsoft.com/office/word/2016/wordml/cid" xmlns:w16="http://schemas.microsoft.com/office/word/2018/wordml" xmlns:w16du="http://schemas.microsoft.com/office/word/2023/wordml/word16du" xmlns:w16sdtdh="http://schemas.microsoft.com/office/word/2020/wordml/sdtdatahash" xmlns:w16se="http://schemas.microsoft.com/office/word/2015/wordml/symex" mc:Ignorable="w14 w15 w16se w16cid w16 w16cex w16sdtdh w16du">
   <w:optimizeForBrowser/>
   <w:allowPNG/>
 </w:webSettings>

</xml_diff>

<commit_message>
[Fix]: when audit record empty now lets create
</commit_message>
<xml_diff>
--- a/reports/D03/Student#5/07 Requirements - Student #5.docx
+++ b/reports/D03/Student#5/07 Requirements - Student #5.docx
@@ -3638,7 +3638,10 @@
         </w:sdtPr>
         <w:sdtContent>
           <w:r>
-            <w:t xml:space="preserve">    </w:t>
+            <w:t xml:space="preserve"> X</w:t>
+          </w:r>
+          <w:r>
+            <w:t xml:space="preserve">   </w:t>
           </w:r>
         </w:sdtContent>
       </w:sdt>
@@ -6205,12 +6208,14 @@
   </w:compat>
   <w:rsids>
     <w:rsidRoot w:val="00E73661"/>
+    <w:rsid w:val="003B2CCA"/>
     <w:rsid w:val="00435689"/>
     <w:rsid w:val="004F58FD"/>
     <w:rsid w:val="005B3FD2"/>
     <w:rsid w:val="006D6209"/>
     <w:rsid w:val="006E5B75"/>
     <w:rsid w:val="00815292"/>
+    <w:rsid w:val="00B36AE9"/>
     <w:rsid w:val="00C00023"/>
     <w:rsid w:val="00CC1596"/>
     <w:rsid w:val="00CE689A"/>

</xml_diff>